<commit_message>
Created PowerPoint, changed flow chart to better reflect code, added new flow chart to document and added description of how to run the program
</commit_message>
<xml_diff>
--- a/src/docs/PetrovYaswinskiDocumentation.docx
+++ b/src/docs/PetrovYaswinskiDocumentation.docx
@@ -269,73 +269,93 @@
         </w:rPr>
       </w:pPr>
       <w:r>
-        <w:rPr/>
-      </w:r>
-    </w:p>
-    <w:p>
-      <w:pPr>
-        <w:pStyle w:val="Normal"/>
-        <w:spacing w:lineRule="auto" w:line="480" w:before="0" w:after="0"/>
-        <w:rPr>
-          <w:rFonts w:ascii="Times New Roman" w:hAnsi="Times New Roman" w:cs="Times New Roman"/>
-          <w:sz w:val="24"/>
-          <w:szCs w:val="24"/>
-        </w:rPr>
-      </w:pPr>
-      <w:r>
-        <w:rPr/>
-      </w:r>
-    </w:p>
-    <w:p>
-      <w:pPr>
-        <w:pStyle w:val="Normal"/>
-        <w:spacing w:lineRule="auto" w:line="480" w:before="0" w:after="0"/>
-        <w:rPr>
-          <w:rFonts w:ascii="Times New Roman" w:hAnsi="Times New Roman" w:cs="Times New Roman"/>
-          <w:sz w:val="24"/>
-          <w:szCs w:val="24"/>
-        </w:rPr>
-      </w:pPr>
-      <w:r>
-        <w:rPr/>
-      </w:r>
-    </w:p>
-    <w:p>
-      <w:pPr>
-        <w:pStyle w:val="Normal"/>
-        <w:spacing w:lineRule="auto" w:line="480" w:before="0" w:after="0"/>
-        <w:rPr>
-          <w:rFonts w:ascii="Times New Roman" w:hAnsi="Times New Roman" w:cs="Times New Roman"/>
-          <w:sz w:val="24"/>
-          <w:szCs w:val="24"/>
-        </w:rPr>
-      </w:pPr>
-      <w:r>
-        <w:rPr/>
-      </w:r>
-    </w:p>
-    <w:p>
-      <w:pPr>
-        <w:pStyle w:val="Normal"/>
-        <w:spacing w:lineRule="auto" w:line="480" w:before="0" w:after="0"/>
-        <w:rPr>
-          <w:rFonts w:ascii="Times New Roman" w:hAnsi="Times New Roman" w:cs="Times New Roman"/>
-          <w:sz w:val="24"/>
-          <w:szCs w:val="24"/>
-        </w:rPr>
-      </w:pPr>
-      <w:r>
-        <w:rPr/>
+        <w:rPr>
+          <w:rFonts w:cs="Times New Roman" w:ascii="Times New Roman" w:hAnsi="Times New Roman"/>
+          <w:sz w:val="24"/>
+          <w:szCs w:val="24"/>
+        </w:rPr>
+      </w:r>
+    </w:p>
+    <w:p>
+      <w:pPr>
+        <w:pStyle w:val="Normal"/>
+        <w:spacing w:lineRule="auto" w:line="480" w:before="0" w:after="0"/>
+        <w:rPr>
+          <w:rFonts w:ascii="Times New Roman" w:hAnsi="Times New Roman" w:cs="Times New Roman"/>
+          <w:sz w:val="24"/>
+          <w:szCs w:val="24"/>
+        </w:rPr>
+      </w:pPr>
+      <w:r>
+        <w:rPr>
+          <w:rFonts w:cs="Times New Roman" w:ascii="Times New Roman" w:hAnsi="Times New Roman"/>
+          <w:sz w:val="24"/>
+          <w:szCs w:val="24"/>
+        </w:rPr>
+      </w:r>
+    </w:p>
+    <w:p>
+      <w:pPr>
+        <w:pStyle w:val="Normal"/>
+        <w:spacing w:lineRule="auto" w:line="480" w:before="0" w:after="0"/>
+        <w:rPr>
+          <w:rFonts w:ascii="Times New Roman" w:hAnsi="Times New Roman" w:cs="Times New Roman"/>
+          <w:sz w:val="24"/>
+          <w:szCs w:val="24"/>
+        </w:rPr>
+      </w:pPr>
+      <w:r>
+        <w:rPr>
+          <w:rFonts w:cs="Times New Roman" w:ascii="Times New Roman" w:hAnsi="Times New Roman"/>
+          <w:sz w:val="24"/>
+          <w:szCs w:val="24"/>
+        </w:rPr>
+      </w:r>
+    </w:p>
+    <w:p>
+      <w:pPr>
+        <w:pStyle w:val="Normal"/>
+        <w:spacing w:lineRule="auto" w:line="480" w:before="0" w:after="0"/>
+        <w:rPr>
+          <w:rFonts w:ascii="Times New Roman" w:hAnsi="Times New Roman" w:cs="Times New Roman"/>
+          <w:sz w:val="24"/>
+          <w:szCs w:val="24"/>
+        </w:rPr>
+      </w:pPr>
+      <w:r>
+        <w:rPr>
+          <w:rFonts w:cs="Times New Roman" w:ascii="Times New Roman" w:hAnsi="Times New Roman"/>
+          <w:sz w:val="24"/>
+          <w:szCs w:val="24"/>
+        </w:rPr>
+      </w:r>
+    </w:p>
+    <w:p>
+      <w:pPr>
+        <w:pStyle w:val="Normal"/>
+        <w:spacing w:lineRule="auto" w:line="480" w:before="0" w:after="0"/>
+        <w:rPr>
+          <w:rFonts w:ascii="Times New Roman" w:hAnsi="Times New Roman" w:cs="Times New Roman"/>
+          <w:sz w:val="24"/>
+          <w:szCs w:val="24"/>
+        </w:rPr>
+      </w:pPr>
+      <w:r>
+        <w:rPr>
+          <w:rFonts w:cs="Times New Roman" w:ascii="Times New Roman" w:hAnsi="Times New Roman"/>
+          <w:sz w:val="24"/>
+          <w:szCs w:val="24"/>
+        </w:rPr>
         <w:drawing>
           <wp:anchor behindDoc="0" distT="0" distB="0" distL="0" distR="0" simplePos="0" locked="0" layoutInCell="0" allowOverlap="1" relativeHeight="2">
             <wp:simplePos x="0" y="0"/>
             <wp:positionH relativeFrom="column">
-              <wp:posOffset>556260</wp:posOffset>
+              <wp:align>center</wp:align>
             </wp:positionH>
             <wp:positionV relativeFrom="paragraph">
-              <wp:posOffset>128905</wp:posOffset>
+              <wp:posOffset>635</wp:posOffset>
             </wp:positionV>
-            <wp:extent cx="4676775" cy="6486525"/>
+            <wp:extent cx="4867275" cy="5153025"/>
             <wp:effectExtent l="0" t="0" r="0" b="0"/>
             <wp:wrapSquare wrapText="largest"/>
             <wp:docPr id="1" name="Image1" descr=""/>
@@ -360,7 +380,7 @@
                   <pic:spPr bwMode="auto">
                     <a:xfrm>
                       <a:off x="0" y="0"/>
-                      <a:ext cx="4676775" cy="6486525"/>
+                      <a:ext cx="4867275" cy="5153025"/>
                     </a:xfrm>
                     <a:prstGeom prst="rect">
                       <a:avLst/>
@@ -384,105 +404,137 @@
         </w:rPr>
       </w:pPr>
       <w:r>
-        <w:rPr/>
-      </w:r>
-    </w:p>
-    <w:p>
-      <w:pPr>
-        <w:pStyle w:val="Normal"/>
-        <w:spacing w:lineRule="auto" w:line="480" w:before="0" w:after="0"/>
-        <w:rPr>
-          <w:rFonts w:ascii="Times New Roman" w:hAnsi="Times New Roman" w:cs="Times New Roman"/>
-          <w:sz w:val="24"/>
-          <w:szCs w:val="24"/>
-        </w:rPr>
-      </w:pPr>
-      <w:r>
-        <w:rPr/>
-      </w:r>
-    </w:p>
-    <w:p>
-      <w:pPr>
-        <w:pStyle w:val="Normal"/>
-        <w:spacing w:lineRule="auto" w:line="480" w:before="0" w:after="0"/>
-        <w:rPr>
-          <w:rFonts w:ascii="Times New Roman" w:hAnsi="Times New Roman" w:cs="Times New Roman"/>
-          <w:sz w:val="24"/>
-          <w:szCs w:val="24"/>
-        </w:rPr>
-      </w:pPr>
-      <w:r>
-        <w:rPr/>
-      </w:r>
-    </w:p>
-    <w:p>
-      <w:pPr>
-        <w:pStyle w:val="Normal"/>
-        <w:spacing w:lineRule="auto" w:line="480" w:before="0" w:after="0"/>
-        <w:rPr>
-          <w:rFonts w:ascii="Times New Roman" w:hAnsi="Times New Roman" w:cs="Times New Roman"/>
-          <w:sz w:val="24"/>
-          <w:szCs w:val="24"/>
-        </w:rPr>
-      </w:pPr>
-      <w:r>
-        <w:rPr/>
-      </w:r>
-    </w:p>
-    <w:p>
-      <w:pPr>
-        <w:pStyle w:val="Normal"/>
-        <w:spacing w:lineRule="auto" w:line="480" w:before="0" w:after="0"/>
-        <w:rPr>
-          <w:rFonts w:ascii="Times New Roman" w:hAnsi="Times New Roman" w:cs="Times New Roman"/>
-          <w:sz w:val="24"/>
-          <w:szCs w:val="24"/>
-        </w:rPr>
-      </w:pPr>
-      <w:r>
-        <w:rPr/>
-      </w:r>
-    </w:p>
-    <w:p>
-      <w:pPr>
-        <w:pStyle w:val="Normal"/>
-        <w:spacing w:lineRule="auto" w:line="480" w:before="0" w:after="0"/>
-        <w:rPr>
-          <w:rFonts w:ascii="Times New Roman" w:hAnsi="Times New Roman" w:cs="Times New Roman"/>
-          <w:sz w:val="24"/>
-          <w:szCs w:val="24"/>
-        </w:rPr>
-      </w:pPr>
-      <w:r>
-        <w:rPr/>
-      </w:r>
-    </w:p>
-    <w:p>
-      <w:pPr>
-        <w:pStyle w:val="Normal"/>
-        <w:spacing w:lineRule="auto" w:line="480" w:before="0" w:after="0"/>
-        <w:rPr>
-          <w:rFonts w:ascii="Times New Roman" w:hAnsi="Times New Roman" w:cs="Times New Roman"/>
-          <w:sz w:val="24"/>
-          <w:szCs w:val="24"/>
-        </w:rPr>
-      </w:pPr>
-      <w:r>
-        <w:rPr/>
-      </w:r>
-    </w:p>
-    <w:p>
-      <w:pPr>
-        <w:pStyle w:val="Normal"/>
-        <w:spacing w:lineRule="auto" w:line="480" w:before="0" w:after="0"/>
-        <w:rPr>
-          <w:rFonts w:ascii="Times New Roman" w:hAnsi="Times New Roman" w:cs="Times New Roman"/>
-          <w:sz w:val="24"/>
-          <w:szCs w:val="24"/>
-        </w:rPr>
-      </w:pPr>
-      <w:r>
-        <w:rPr/>
+        <w:rPr>
+          <w:rFonts w:cs="Times New Roman" w:ascii="Times New Roman" w:hAnsi="Times New Roman"/>
+          <w:sz w:val="24"/>
+          <w:szCs w:val="24"/>
+        </w:rPr>
+      </w:r>
+    </w:p>
+    <w:p>
+      <w:pPr>
+        <w:pStyle w:val="Normal"/>
+        <w:spacing w:lineRule="auto" w:line="480" w:before="0" w:after="0"/>
+        <w:rPr>
+          <w:rFonts w:ascii="Times New Roman" w:hAnsi="Times New Roman" w:cs="Times New Roman"/>
+          <w:sz w:val="24"/>
+          <w:szCs w:val="24"/>
+        </w:rPr>
+      </w:pPr>
+      <w:r>
+        <w:rPr>
+          <w:rFonts w:cs="Times New Roman" w:ascii="Times New Roman" w:hAnsi="Times New Roman"/>
+          <w:sz w:val="24"/>
+          <w:szCs w:val="24"/>
+        </w:rPr>
+      </w:r>
+    </w:p>
+    <w:p>
+      <w:pPr>
+        <w:pStyle w:val="Normal"/>
+        <w:spacing w:lineRule="auto" w:line="480" w:before="0" w:after="0"/>
+        <w:rPr>
+          <w:rFonts w:ascii="Times New Roman" w:hAnsi="Times New Roman" w:cs="Times New Roman"/>
+          <w:sz w:val="24"/>
+          <w:szCs w:val="24"/>
+        </w:rPr>
+      </w:pPr>
+      <w:r>
+        <w:rPr>
+          <w:rFonts w:cs="Times New Roman" w:ascii="Times New Roman" w:hAnsi="Times New Roman"/>
+          <w:sz w:val="24"/>
+          <w:szCs w:val="24"/>
+        </w:rPr>
+      </w:r>
+    </w:p>
+    <w:p>
+      <w:pPr>
+        <w:pStyle w:val="Normal"/>
+        <w:spacing w:lineRule="auto" w:line="480" w:before="0" w:after="0"/>
+        <w:rPr>
+          <w:rFonts w:ascii="Times New Roman" w:hAnsi="Times New Roman" w:cs="Times New Roman"/>
+          <w:sz w:val="24"/>
+          <w:szCs w:val="24"/>
+        </w:rPr>
+      </w:pPr>
+      <w:r>
+        <w:rPr>
+          <w:rFonts w:cs="Times New Roman" w:ascii="Times New Roman" w:hAnsi="Times New Roman"/>
+          <w:sz w:val="24"/>
+          <w:szCs w:val="24"/>
+        </w:rPr>
+      </w:r>
+    </w:p>
+    <w:p>
+      <w:pPr>
+        <w:pStyle w:val="Normal"/>
+        <w:spacing w:lineRule="auto" w:line="480" w:before="0" w:after="0"/>
+        <w:rPr>
+          <w:rFonts w:ascii="Times New Roman" w:hAnsi="Times New Roman" w:cs="Times New Roman"/>
+          <w:sz w:val="24"/>
+          <w:szCs w:val="24"/>
+        </w:rPr>
+      </w:pPr>
+      <w:r>
+        <w:rPr>
+          <w:rFonts w:cs="Times New Roman" w:ascii="Times New Roman" w:hAnsi="Times New Roman"/>
+          <w:sz w:val="24"/>
+          <w:szCs w:val="24"/>
+        </w:rPr>
+      </w:r>
+    </w:p>
+    <w:p>
+      <w:pPr>
+        <w:pStyle w:val="Normal"/>
+        <w:spacing w:lineRule="auto" w:line="480" w:before="0" w:after="0"/>
+        <w:rPr>
+          <w:rFonts w:ascii="Times New Roman" w:hAnsi="Times New Roman" w:cs="Times New Roman"/>
+          <w:sz w:val="24"/>
+          <w:szCs w:val="24"/>
+        </w:rPr>
+      </w:pPr>
+      <w:r>
+        <w:rPr>
+          <w:rFonts w:cs="Times New Roman" w:ascii="Times New Roman" w:hAnsi="Times New Roman"/>
+          <w:sz w:val="24"/>
+          <w:szCs w:val="24"/>
+        </w:rPr>
+      </w:r>
+    </w:p>
+    <w:p>
+      <w:pPr>
+        <w:pStyle w:val="Normal"/>
+        <w:spacing w:lineRule="auto" w:line="480" w:before="0" w:after="0"/>
+        <w:rPr>
+          <w:rFonts w:ascii="Times New Roman" w:hAnsi="Times New Roman" w:cs="Times New Roman"/>
+          <w:sz w:val="24"/>
+          <w:szCs w:val="24"/>
+        </w:rPr>
+      </w:pPr>
+      <w:r>
+        <w:rPr>
+          <w:rFonts w:cs="Times New Roman" w:ascii="Times New Roman" w:hAnsi="Times New Roman"/>
+          <w:sz w:val="24"/>
+          <w:szCs w:val="24"/>
+        </w:rPr>
+      </w:r>
+    </w:p>
+    <w:p>
+      <w:pPr>
+        <w:pStyle w:val="Normal"/>
+        <w:spacing w:lineRule="auto" w:line="480" w:before="0" w:after="0"/>
+        <w:rPr>
+          <w:rFonts w:ascii="Times New Roman" w:hAnsi="Times New Roman" w:cs="Times New Roman"/>
+          <w:sz w:val="24"/>
+          <w:szCs w:val="24"/>
+        </w:rPr>
+      </w:pPr>
+      <w:r>
+        <w:rPr>
+          <w:rFonts w:cs="Times New Roman" w:ascii="Times New Roman" w:hAnsi="Times New Roman"/>
+          <w:sz w:val="24"/>
+          <w:szCs w:val="24"/>
+        </w:rPr>
       </w:r>
     </w:p>
     <w:p>
@@ -533,119 +585,65 @@
         </w:rPr>
       </w:pPr>
       <w:r>
-        <w:rPr/>
-      </w:r>
-    </w:p>
-    <w:p>
-      <w:pPr>
-        <w:pStyle w:val="Normal"/>
-        <w:spacing w:lineRule="auto" w:line="480" w:before="0" w:after="0"/>
-        <w:rPr>
-          <w:rFonts w:ascii="Times New Roman" w:hAnsi="Times New Roman" w:cs="Times New Roman"/>
-          <w:sz w:val="24"/>
-          <w:szCs w:val="24"/>
-        </w:rPr>
-      </w:pPr>
-      <w:r>
-        <w:rPr/>
-      </w:r>
-    </w:p>
-    <w:p>
-      <w:pPr>
-        <w:pStyle w:val="Normal"/>
-        <w:spacing w:lineRule="auto" w:line="480" w:before="0" w:after="0"/>
-        <w:rPr>
-          <w:rFonts w:ascii="Times New Roman" w:hAnsi="Times New Roman" w:cs="Times New Roman"/>
-          <w:sz w:val="24"/>
-          <w:szCs w:val="24"/>
-        </w:rPr>
-      </w:pPr>
-      <w:r>
-        <w:rPr/>
-      </w:r>
-    </w:p>
-    <w:p>
-      <w:pPr>
-        <w:pStyle w:val="Normal"/>
-        <w:spacing w:lineRule="auto" w:line="480" w:before="0" w:after="0"/>
-        <w:rPr>
-          <w:rFonts w:ascii="Times New Roman" w:hAnsi="Times New Roman" w:cs="Times New Roman"/>
-          <w:sz w:val="24"/>
-          <w:szCs w:val="24"/>
-        </w:rPr>
-      </w:pPr>
-      <w:r>
-        <w:rPr/>
-      </w:r>
-    </w:p>
-    <w:p>
-      <w:pPr>
-        <w:pStyle w:val="Normal"/>
-        <w:spacing w:lineRule="auto" w:line="480" w:before="0" w:after="0"/>
-        <w:rPr>
-          <w:rFonts w:ascii="Times New Roman" w:hAnsi="Times New Roman" w:cs="Times New Roman"/>
-          <w:sz w:val="24"/>
-          <w:szCs w:val="24"/>
-        </w:rPr>
-      </w:pPr>
-      <w:r>
-        <w:rPr/>
-      </w:r>
-    </w:p>
-    <w:p>
-      <w:pPr>
-        <w:pStyle w:val="Normal"/>
-        <w:spacing w:lineRule="auto" w:line="480" w:before="0" w:after="0"/>
-        <w:rPr>
-          <w:rFonts w:ascii="Times New Roman" w:hAnsi="Times New Roman" w:cs="Times New Roman"/>
-          <w:sz w:val="24"/>
-          <w:szCs w:val="24"/>
-        </w:rPr>
-      </w:pPr>
-      <w:r>
-        <w:rPr/>
-      </w:r>
-    </w:p>
-    <w:p>
-      <w:pPr>
-        <w:pStyle w:val="Normal"/>
-        <w:spacing w:lineRule="auto" w:line="480" w:before="0" w:after="0"/>
-        <w:rPr>
-          <w:rFonts w:ascii="Times New Roman" w:hAnsi="Times New Roman" w:cs="Times New Roman"/>
-          <w:sz w:val="24"/>
-          <w:szCs w:val="24"/>
-        </w:rPr>
-      </w:pPr>
-      <w:r>
-        <w:rPr/>
-      </w:r>
-    </w:p>
-    <w:p>
-      <w:pPr>
-        <w:pStyle w:val="Normal"/>
-        <w:spacing w:lineRule="auto" w:line="480" w:before="0" w:after="0"/>
-        <w:rPr>
-          <w:rFonts w:ascii="Times New Roman" w:hAnsi="Times New Roman" w:cs="Times New Roman"/>
-          <w:sz w:val="24"/>
-          <w:szCs w:val="24"/>
-        </w:rPr>
-      </w:pPr>
-      <w:r>
-        <w:rPr/>
-      </w:r>
-    </w:p>
-    <w:p>
-      <w:pPr>
-        <w:pStyle w:val="Normal"/>
-        <w:spacing w:lineRule="auto" w:line="480" w:before="0" w:after="0"/>
-        <w:rPr>
-          <w:rFonts w:ascii="Times New Roman" w:hAnsi="Times New Roman" w:cs="Times New Roman"/>
-          <w:sz w:val="24"/>
-          <w:szCs w:val="24"/>
-        </w:rPr>
-      </w:pPr>
-      <w:r>
-        <w:rPr/>
+        <w:rPr>
+          <w:rFonts w:cs="Times New Roman" w:ascii="Times New Roman" w:hAnsi="Times New Roman"/>
+          <w:sz w:val="24"/>
+          <w:szCs w:val="24"/>
+        </w:rPr>
+      </w:r>
+    </w:p>
+    <w:p>
+      <w:pPr>
+        <w:pStyle w:val="Normal"/>
+        <w:spacing w:lineRule="auto" w:line="480" w:before="0" w:after="0"/>
+        <w:rPr>
+          <w:rFonts w:ascii="Times New Roman" w:hAnsi="Times New Roman" w:cs="Times New Roman"/>
+          <w:sz w:val="24"/>
+          <w:szCs w:val="24"/>
+        </w:rPr>
+      </w:pPr>
+      <w:r>
+        <w:rPr>
+          <w:rFonts w:cs="Times New Roman" w:ascii="Times New Roman" w:hAnsi="Times New Roman"/>
+          <w:sz w:val="24"/>
+          <w:szCs w:val="24"/>
+        </w:rPr>
+      </w:r>
+    </w:p>
+    <w:p>
+      <w:pPr>
+        <w:pStyle w:val="Normal"/>
+        <w:spacing w:lineRule="auto" w:line="480" w:before="0" w:after="0"/>
+        <w:rPr>
+          <w:rFonts w:ascii="Times New Roman" w:hAnsi="Times New Roman" w:cs="Times New Roman"/>
+          <w:sz w:val="24"/>
+          <w:szCs w:val="24"/>
+        </w:rPr>
+      </w:pPr>
+      <w:r>
+        <w:rPr>
+          <w:rFonts w:cs="Times New Roman" w:ascii="Times New Roman" w:hAnsi="Times New Roman"/>
+          <w:sz w:val="24"/>
+          <w:szCs w:val="24"/>
+        </w:rPr>
+      </w:r>
+    </w:p>
+    <w:p>
+      <w:pPr>
+        <w:pStyle w:val="Normal"/>
+        <w:spacing w:lineRule="auto" w:line="480" w:before="0" w:after="0"/>
+        <w:rPr>
+          <w:rFonts w:ascii="Times New Roman" w:hAnsi="Times New Roman" w:cs="Times New Roman"/>
+          <w:sz w:val="24"/>
+          <w:szCs w:val="24"/>
+        </w:rPr>
+      </w:pPr>
+      <w:r>
+        <w:rPr>
+          <w:rFonts w:cs="Times New Roman" w:ascii="Times New Roman" w:hAnsi="Times New Roman"/>
+          <w:sz w:val="24"/>
+          <w:szCs w:val="24"/>
+        </w:rPr>
       </w:r>
     </w:p>
     <w:p>
@@ -665,14 +663,57 @@
           <w:szCs w:val="24"/>
         </w:rPr>
         <w:tab/>
-      </w:r>
-      <w:r>
-        <w:rPr>
-          <w:rFonts w:cs="Times New Roman" w:ascii="Times New Roman" w:hAnsi="Times New Roman"/>
-          <w:sz w:val="24"/>
-          <w:szCs w:val="24"/>
-        </w:rPr>
-        <w:t>This chart shows that the program begins by generating all messages in a loop, then sends them in a channel. Once it does this, the queen reads the messages from the channel and stores them in an array. It finds the lowest priority, consumes the message with it, then checks if all of the messages are consumed. If they are not, the messages with updated priorities are sent to the channel again, and the process repeats until all of the messages are consumed.</w:t>
+        <w:t xml:space="preserve">This chart shows that the program begins by generating all messages in a loop, then sends them in a channel. Once it does this, the queen </w:t>
+      </w:r>
+      <w:r>
+        <w:rPr>
+          <w:rFonts w:cs="Times New Roman" w:ascii="Times New Roman" w:hAnsi="Times New Roman"/>
+          <w:sz w:val="24"/>
+          <w:szCs w:val="24"/>
+        </w:rPr>
+        <w:t xml:space="preserve">checks if all messages have been consumed, and if they have not, </w:t>
+      </w:r>
+      <w:r>
+        <w:rPr>
+          <w:rFonts w:cs="Times New Roman" w:ascii="Times New Roman" w:hAnsi="Times New Roman"/>
+          <w:sz w:val="24"/>
+          <w:szCs w:val="24"/>
+        </w:rPr>
+        <w:t xml:space="preserve">reads the messages from the channel and stores them in an array. It finds the lowest priority, consumes the message with it, then </w:t>
+      </w:r>
+      <w:r>
+        <w:rPr>
+          <w:rFonts w:eastAsia="Calibri" w:cs="Times New Roman" w:ascii="Times New Roman" w:hAnsi="Times New Roman" w:eastAsiaTheme="minorHAnsi"/>
+          <w:color w:val="auto"/>
+          <w:kern w:val="0"/>
+          <w:sz w:val="24"/>
+          <w:szCs w:val="24"/>
+          <w:lang w:val="en-US" w:eastAsia="en-US" w:bidi="ar-SA"/>
+        </w:rPr>
+        <w:t>sends the updated messages into the channel. The program ends once all messages have been consumed.</w:t>
+      </w:r>
+    </w:p>
+    <w:p>
+      <w:pPr>
+        <w:pStyle w:val="Normal"/>
+        <w:spacing w:lineRule="auto" w:line="480" w:before="0" w:after="0"/>
+        <w:rPr>
+          <w:rFonts w:ascii="Times New Roman" w:hAnsi="Times New Roman" w:cs="Times New Roman"/>
+          <w:sz w:val="24"/>
+          <w:szCs w:val="24"/>
+        </w:rPr>
+      </w:pPr>
+      <w:r>
+        <w:rPr>
+          <w:rFonts w:eastAsia="Calibri" w:cs="Times New Roman" w:ascii="Times New Roman" w:hAnsi="Times New Roman" w:eastAsiaTheme="minorHAnsi"/>
+          <w:color w:val="auto"/>
+          <w:kern w:val="0"/>
+          <w:sz w:val="24"/>
+          <w:szCs w:val="24"/>
+          <w:lang w:val="en-US" w:eastAsia="en-US" w:bidi="ar-SA"/>
+        </w:rPr>
+        <w:tab/>
+        <w:t>The program is run by typing the command “spin PetrovYaswinskiQueenMessenger.pml”. The output shows each iteration of reading a message, where the first set of output is every message’s priority before the updates, as well as the text of the consumed message after that. The final iteration shows every message having a priority of 101, except for the final message that will be consumed. The message that is consumed is the first one in the channel with the lowest priority.</w:t>
       </w:r>
     </w:p>
     <w:p>
@@ -976,7 +1017,7 @@
         <w:docPartGallery w:val="Page Numbers (Top of Page)"/>
         <w:docPartUnique w:val="true"/>
       </w:docPartObj>
-      <w:id w:val="1503449401"/>
+      <w:id w:val="825169476"/>
     </w:sdtPr>
     <w:sdtContent>
       <w:p>

</xml_diff>